<commit_message>
Finishing up quick view modal css styles
</commit_message>
<xml_diff>
--- a/images/electronics/phones/samsung4/samsung4.docx
+++ b/images/electronics/phones/samsung4/samsung4.docx
@@ -1,16 +1,19 @@
 
 <file path=word/document.xml><?xml version="1.0" encoding="utf-8"?>
-<w:document xmlns:wpc="http://schemas.microsoft.com/office/word/2010/wordprocessingCanvas" xmlns:cx="http://schemas.microsoft.com/office/drawing/2014/chartex" xmlns:cx1="http://schemas.microsoft.com/office/drawing/2015/9/8/chartex" xmlns:mc="http://schemas.openxmlformats.org/markup-compatibility/2006" xmlns:o="urn:schemas-microsoft-com:office:office" xmlns:r="http://schemas.openxmlformats.org/officeDocument/2006/relationships" xmlns:m="http://schemas.openxmlformats.org/officeDocument/2006/math" xmlns:v="urn:schemas-microsoft-com:vml" xmlns:wp14="http://schemas.microsoft.com/office/word/2010/wordprocessingDrawing" xmlns:wp="http://schemas.openxmlformats.org/drawingml/2006/wordprocessingDrawing" xmlns:w10="urn:schemas-microsoft-com:office:word" xmlns:w="http://schemas.openxmlformats.org/wordprocessingml/2006/main" xmlns:w14="http://schemas.microsoft.com/office/word/2010/wordml" xmlns:w15="http://schemas.microsoft.com/office/word/2012/wordml" xmlns:w16se="http://schemas.microsoft.com/office/word/2015/wordml/symex" xmlns:wpg="http://schemas.microsoft.com/office/word/2010/wordprocessingGroup" xmlns:wpi="http://schemas.microsoft.com/office/word/2010/wordprocessingInk" xmlns:wne="http://schemas.microsoft.com/office/word/2006/wordml" xmlns:wps="http://schemas.microsoft.com/office/word/2010/wordprocessingShape" mc:Ignorable="w14 w15 w16se wp14">
+<w:document xmlns:wpc="http://schemas.microsoft.com/office/word/2010/wordprocessingCanvas" xmlns:cx="http://schemas.microsoft.com/office/drawing/2014/chartex" xmlns:mc="http://schemas.openxmlformats.org/markup-compatibility/2006" xmlns:o="urn:schemas-microsoft-com:office:office" xmlns:r="http://schemas.openxmlformats.org/officeDocument/2006/relationships" xmlns:m="http://schemas.openxmlformats.org/officeDocument/2006/math" xmlns:v="urn:schemas-microsoft-com:vml" xmlns:wp14="http://schemas.microsoft.com/office/word/2010/wordprocessingDrawing" xmlns:wp="http://schemas.openxmlformats.org/drawingml/2006/wordprocessingDrawing" xmlns:w10="urn:schemas-microsoft-com:office:word" xmlns:w="http://schemas.openxmlformats.org/wordprocessingml/2006/main" xmlns:w14="http://schemas.microsoft.com/office/word/2010/wordml" xmlns:w15="http://schemas.microsoft.com/office/word/2012/wordml" xmlns:w16se="http://schemas.microsoft.com/office/word/2015/wordml/symex" xmlns:wpg="http://schemas.microsoft.com/office/word/2010/wordprocessingGroup" xmlns:wpi="http://schemas.microsoft.com/office/word/2010/wordprocessingInk" xmlns:wne="http://schemas.microsoft.com/office/word/2006/wordml" xmlns:wps="http://schemas.microsoft.com/office/word/2010/wordprocessingShape" mc:Ignorable="w14 w15 w16se wp14">
   <w:body>
     <w:p>
       <w:pPr>
         <w:rPr>
-          <w:sz w:val="28"/>
-          <w:szCs w:val="28"/>
-        </w:rPr>
-      </w:pPr>
-      <w:r>
-        <w:rPr>
+          <w:rFonts w:ascii="Leelawadee" w:hAnsi="Leelawadee" w:cs="Leelawadee"/>
+          <w:sz w:val="28"/>
+          <w:szCs w:val="28"/>
+        </w:rPr>
+      </w:pPr>
+      <w:bookmarkStart w:id="0" w:name="_GoBack"/>
+      <w:r>
+        <w:rPr>
+          <w:rFonts w:ascii="Leelawadee" w:hAnsi="Leelawadee" w:cs="Leelawadee"/>
           <w:sz w:val="28"/>
           <w:szCs w:val="28"/>
         </w:rPr>
@@ -18,6 +21,7 @@
       </w:r>
       <w:r>
         <w:rPr>
+          <w:rFonts w:ascii="Leelawadee" w:hAnsi="Leelawadee" w:cs="Leelawadee"/>
           <w:sz w:val="28"/>
           <w:szCs w:val="28"/>
         </w:rPr>
@@ -25,23 +29,27 @@
       </w:r>
       <w:r>
         <w:rPr>
+          <w:rFonts w:ascii="Leelawadee" w:hAnsi="Leelawadee" w:cs="Leelawadee"/>
           <w:sz w:val="28"/>
           <w:szCs w:val="28"/>
         </w:rPr>
         <w:t>Dual Sim 12GB RAM 256GB 5G - Phantom Burgundy</w:t>
       </w:r>
     </w:p>
-    <w:p>
-      <w:pPr>
-        <w:rPr>
-          <w:sz w:val="28"/>
-          <w:szCs w:val="28"/>
-        </w:rPr>
-      </w:pPr>
-    </w:p>
-    <w:p>
-      <w:pPr>
-        <w:rPr>
+    <w:bookmarkEnd w:id="0"/>
+    <w:p>
+      <w:pPr>
+        <w:rPr>
+          <w:rFonts w:ascii="Leelawadee" w:hAnsi="Leelawadee" w:cs="Leelawadee"/>
+          <w:sz w:val="28"/>
+          <w:szCs w:val="28"/>
+        </w:rPr>
+      </w:pPr>
+    </w:p>
+    <w:p>
+      <w:pPr>
+        <w:rPr>
+          <w:rFonts w:ascii="Leelawadee" w:hAnsi="Leelawadee" w:cs="Leelawadee"/>
           <w:b/>
           <w:bCs/>
           <w:sz w:val="28"/>
@@ -50,6 +58,7 @@
       </w:pPr>
       <w:r>
         <w:rPr>
+          <w:rFonts w:ascii="Leelawadee" w:hAnsi="Leelawadee" w:cs="Leelawadee"/>
           <w:b/>
           <w:bCs/>
           <w:sz w:val="28"/>
@@ -61,6 +70,7 @@
     <w:p>
       <w:pPr>
         <w:rPr>
+          <w:rFonts w:ascii="Leelawadee" w:hAnsi="Leelawadee" w:cs="Leelawadee"/>
           <w:b/>
           <w:bCs/>
           <w:sz w:val="28"/>
@@ -71,179 +81,194 @@
     <w:p>
       <w:pPr>
         <w:rPr>
-          <w:sz w:val="28"/>
-          <w:szCs w:val="28"/>
-        </w:rPr>
-      </w:pPr>
-      <w:r>
-        <w:rPr>
-          <w:sz w:val="28"/>
-          <w:szCs w:val="28"/>
-        </w:rPr>
-        <w:t>Brand</w:t>
-      </w:r>
-      <w:r>
-        <w:rPr>
+          <w:rFonts w:ascii="Leelawadee" w:hAnsi="Leelawadee" w:cs="Leelawadee"/>
+          <w:sz w:val="28"/>
+          <w:szCs w:val="28"/>
+        </w:rPr>
+      </w:pPr>
+      <w:r>
+        <w:rPr>
+          <w:rFonts w:ascii="Leelawadee" w:hAnsi="Leelawadee" w:cs="Leelawadee"/>
+          <w:sz w:val="28"/>
+          <w:szCs w:val="28"/>
+        </w:rPr>
+        <w:t xml:space="preserve">Brand: </w:t>
+      </w:r>
+      <w:r>
+        <w:rPr>
+          <w:rFonts w:ascii="Leelawadee" w:hAnsi="Leelawadee" w:cs="Leelawadee"/>
+          <w:sz w:val="28"/>
+          <w:szCs w:val="28"/>
+        </w:rPr>
+        <w:t>SAMSUNG</w:t>
+      </w:r>
+    </w:p>
+    <w:p>
+      <w:pPr>
+        <w:rPr>
+          <w:rFonts w:ascii="Leelawadee" w:hAnsi="Leelawadee" w:cs="Leelawadee"/>
+          <w:sz w:val="28"/>
+          <w:szCs w:val="28"/>
+        </w:rPr>
+      </w:pPr>
+      <w:r>
+        <w:rPr>
+          <w:rFonts w:ascii="Leelawadee" w:hAnsi="Leelawadee" w:cs="Leelawadee"/>
+          <w:sz w:val="28"/>
+          <w:szCs w:val="28"/>
+        </w:rPr>
+        <w:t xml:space="preserve">Wireless carrier: </w:t>
+      </w:r>
+      <w:r>
+        <w:rPr>
+          <w:rFonts w:ascii="Leelawadee" w:hAnsi="Leelawadee" w:cs="Leelawadee"/>
+          <w:sz w:val="28"/>
+          <w:szCs w:val="28"/>
+        </w:rPr>
+        <w:t>Unlocked for All Carriers</w:t>
+      </w:r>
+    </w:p>
+    <w:p>
+      <w:pPr>
+        <w:rPr>
+          <w:rFonts w:ascii="Leelawadee" w:hAnsi="Leelawadee" w:cs="Leelawadee"/>
+          <w:sz w:val="28"/>
+          <w:szCs w:val="28"/>
+        </w:rPr>
+      </w:pPr>
+      <w:r>
+        <w:rPr>
+          <w:rFonts w:ascii="Leelawadee" w:hAnsi="Leelawadee" w:cs="Leelawadee"/>
+          <w:sz w:val="28"/>
+          <w:szCs w:val="28"/>
+        </w:rPr>
+        <w:t xml:space="preserve">Memory storage capacity: </w:t>
+      </w:r>
+      <w:r>
+        <w:rPr>
+          <w:rFonts w:ascii="Leelawadee" w:hAnsi="Leelawadee" w:cs="Leelawadee"/>
+          <w:sz w:val="28"/>
+          <w:szCs w:val="28"/>
+        </w:rPr>
+        <w:t>12 GB</w:t>
+      </w:r>
+    </w:p>
+    <w:p>
+      <w:pPr>
+        <w:rPr>
+          <w:rFonts w:ascii="Leelawadee" w:hAnsi="Leelawadee" w:cs="Leelawadee"/>
+          <w:sz w:val="28"/>
+          <w:szCs w:val="28"/>
+        </w:rPr>
+      </w:pPr>
+      <w:r>
+        <w:rPr>
+          <w:rFonts w:ascii="Leelawadee" w:hAnsi="Leelawadee" w:cs="Leelawadee"/>
+          <w:sz w:val="28"/>
+          <w:szCs w:val="28"/>
+        </w:rPr>
+        <w:t xml:space="preserve">Screen size: </w:t>
+      </w:r>
+      <w:r>
+        <w:rPr>
+          <w:rFonts w:ascii="Leelawadee" w:hAnsi="Leelawadee" w:cs="Leelawadee"/>
+          <w:sz w:val="28"/>
+          <w:szCs w:val="28"/>
+        </w:rPr>
+        <w:t>6.8 Inches</w:t>
+      </w:r>
+    </w:p>
+    <w:p>
+      <w:pPr>
+        <w:rPr>
+          <w:rFonts w:ascii="Leelawadee" w:hAnsi="Leelawadee" w:cs="Leelawadee"/>
+          <w:sz w:val="28"/>
+          <w:szCs w:val="28"/>
+        </w:rPr>
+      </w:pPr>
+      <w:r>
+        <w:rPr>
+          <w:rFonts w:ascii="Leelawadee" w:hAnsi="Leelawadee" w:cs="Leelawadee"/>
+          <w:sz w:val="28"/>
+          <w:szCs w:val="28"/>
+        </w:rPr>
+        <w:t xml:space="preserve">Wireless network: technology </w:t>
+      </w:r>
+      <w:r>
+        <w:rPr>
+          <w:rFonts w:ascii="Leelawadee" w:hAnsi="Leelawadee" w:cs="Leelawadee"/>
+          <w:sz w:val="28"/>
+          <w:szCs w:val="28"/>
+        </w:rPr>
+        <w:t>GSM, CDMA, LTE</w:t>
+      </w:r>
+    </w:p>
+    <w:p>
+      <w:pPr>
+        <w:rPr>
+          <w:rFonts w:ascii="Leelawadee" w:hAnsi="Leelawadee" w:cs="Leelawadee"/>
+          <w:sz w:val="28"/>
+          <w:szCs w:val="28"/>
+        </w:rPr>
+      </w:pPr>
+      <w:r>
+        <w:rPr>
+          <w:rFonts w:ascii="Leelawadee" w:hAnsi="Leelawadee" w:cs="Leelawadee"/>
+          <w:sz w:val="28"/>
+          <w:szCs w:val="28"/>
+        </w:rPr>
+        <w:t>Form factor</w:t>
+      </w:r>
+      <w:r>
+        <w:rPr>
+          <w:rFonts w:ascii="Leelawadee" w:hAnsi="Leelawadee" w:cs="Leelawadee"/>
           <w:sz w:val="28"/>
           <w:szCs w:val="28"/>
         </w:rPr>
         <w:tab/>
-        <w:t>SAMSUNG</w:t>
-      </w:r>
-    </w:p>
-    <w:p>
-      <w:pPr>
-        <w:rPr>
-          <w:sz w:val="28"/>
-          <w:szCs w:val="28"/>
-        </w:rPr>
-      </w:pPr>
-      <w:r>
-        <w:rPr>
-          <w:sz w:val="28"/>
-          <w:szCs w:val="28"/>
-        </w:rPr>
-        <w:t>Wireless carrier</w:t>
-      </w:r>
-      <w:r>
-        <w:rPr>
+      </w:r>
+      <w:r>
+        <w:rPr>
+          <w:rFonts w:ascii="Leelawadee" w:hAnsi="Leelawadee" w:cs="Leelawadee"/>
+          <w:sz w:val="28"/>
+          <w:szCs w:val="28"/>
+        </w:rPr>
+        <w:t xml:space="preserve">: </w:t>
+      </w:r>
+      <w:r>
+        <w:rPr>
+          <w:rFonts w:ascii="Leelawadee" w:hAnsi="Leelawadee" w:cs="Leelawadee"/>
+          <w:sz w:val="28"/>
+          <w:szCs w:val="28"/>
+        </w:rPr>
+        <w:t>Slate</w:t>
+      </w:r>
+    </w:p>
+    <w:p>
+      <w:pPr>
+        <w:rPr>
+          <w:rFonts w:ascii="Leelawadee" w:hAnsi="Leelawadee" w:cs="Leelawadee"/>
+          <w:sz w:val="28"/>
+          <w:szCs w:val="28"/>
+        </w:rPr>
+      </w:pPr>
+      <w:r>
+        <w:rPr>
+          <w:rFonts w:ascii="Leelawadee" w:hAnsi="Leelawadee" w:cs="Leelawadee"/>
+          <w:sz w:val="28"/>
+          <w:szCs w:val="28"/>
+        </w:rPr>
+        <w:t>Model year</w:t>
+      </w:r>
+      <w:r>
+        <w:rPr>
+          <w:rFonts w:ascii="Leelawadee" w:hAnsi="Leelawadee" w:cs="Leelawadee"/>
           <w:sz w:val="28"/>
           <w:szCs w:val="28"/>
         </w:rPr>
         <w:tab/>
-        <w:t>Unlocked for All Carriers</w:t>
-      </w:r>
-    </w:p>
-    <w:p>
-      <w:pPr>
-        <w:rPr>
-          <w:sz w:val="28"/>
-          <w:szCs w:val="28"/>
-        </w:rPr>
-      </w:pPr>
-      <w:r>
-        <w:rPr>
-          <w:sz w:val="28"/>
-          <w:szCs w:val="28"/>
-        </w:rPr>
-        <w:t>Memory storage capacity</w:t>
-      </w:r>
-      <w:r>
-        <w:rPr>
-          <w:sz w:val="28"/>
-          <w:szCs w:val="28"/>
-        </w:rPr>
-        <w:tab/>
-        <w:t>12 GB</w:t>
-      </w:r>
-    </w:p>
-    <w:p>
-      <w:pPr>
-        <w:rPr>
-          <w:sz w:val="28"/>
-          <w:szCs w:val="28"/>
-        </w:rPr>
-      </w:pPr>
-      <w:r>
-        <w:rPr>
-          <w:sz w:val="28"/>
-          <w:szCs w:val="28"/>
-        </w:rPr>
-        <w:t>Screen size</w:t>
-      </w:r>
-      <w:r>
-        <w:rPr>
-          <w:sz w:val="28"/>
-          <w:szCs w:val="28"/>
-        </w:rPr>
-        <w:tab/>
-        <w:t>6.8 Inches</w:t>
-      </w:r>
-    </w:p>
-    <w:p>
-      <w:pPr>
-        <w:rPr>
-          <w:sz w:val="28"/>
-          <w:szCs w:val="28"/>
-        </w:rPr>
-      </w:pPr>
-      <w:r>
-        <w:rPr>
-          <w:sz w:val="28"/>
-          <w:szCs w:val="28"/>
-        </w:rPr>
-        <w:t>Wireless network technology</w:t>
-      </w:r>
-      <w:r>
-        <w:rPr>
-          <w:sz w:val="28"/>
-          <w:szCs w:val="28"/>
-        </w:rPr>
-        <w:tab/>
-        <w:t>GSM, CDMA, LTE</w:t>
-      </w:r>
-    </w:p>
-    <w:p>
-      <w:pPr>
-        <w:rPr>
-          <w:sz w:val="28"/>
-          <w:szCs w:val="28"/>
-        </w:rPr>
-      </w:pPr>
-      <w:r>
-        <w:rPr>
-          <w:sz w:val="28"/>
-          <w:szCs w:val="28"/>
-        </w:rPr>
-        <w:t>Form factor</w:t>
-      </w:r>
-      <w:r>
-        <w:rPr>
-          <w:sz w:val="28"/>
-          <w:szCs w:val="28"/>
-        </w:rPr>
-        <w:tab/>
-        <w:t>Slate</w:t>
-      </w:r>
-    </w:p>
-    <w:p>
-      <w:pPr>
-        <w:rPr>
-          <w:sz w:val="28"/>
-          <w:szCs w:val="28"/>
-        </w:rPr>
-      </w:pPr>
-      <w:r>
-        <w:rPr>
-          <w:sz w:val="28"/>
-          <w:szCs w:val="28"/>
-        </w:rPr>
-        <w:t>Model year</w:t>
-      </w:r>
-      <w:r>
-        <w:rPr>
-          <w:sz w:val="28"/>
-          <w:szCs w:val="28"/>
-        </w:rPr>
-        <w:tab/>
-      </w:r>
-      <w:bookmarkStart w:id="0" w:name="_GoBack"/>
-      <w:r>
-        <w:rPr>
-          <w:sz w:val="28"/>
-          <w:szCs w:val="28"/>
-        </w:rPr>
         <w:t>2022</w:t>
       </w:r>
-    </w:p>
-    <w:bookmarkEnd w:id="0"/>
-    <w:p>
-      <w:pPr>
-        <w:rPr>
-          <w:sz w:val="28"/>
-          <w:szCs w:val="28"/>
-        </w:rPr>
-      </w:pPr>
     </w:p>
     <w:sectPr>
       <w:pgSz w:w="12240" w:h="15840"/>

</xml_diff>